<commit_message>
Update ERD with latest
</commit_message>
<xml_diff>
--- a/doc/DesignDocuments.docx
+++ b/doc/DesignDocuments.docx
@@ -68,20 +68,12 @@
           <w:lang w:val="en-CA"/>
         </w:rPr>
       </w:pPr>
-      <w:bookmarkStart w:id="0" w:name="_GoBack"/>
-      <w:bookmarkEnd w:id="0"/>
       <w:r>
         <w:rPr>
           <w:lang w:val="en-CA"/>
         </w:rPr>
         <w:lastRenderedPageBreak/>
-        <w:t>Class</w:t>
-      </w:r>
-      <w:r>
-        <w:rPr>
-          <w:lang w:val="en-CA"/>
-        </w:rPr>
-        <w:t xml:space="preserve"> Diagram</w:t>
+        <w:t>Class Diagram</w:t>
       </w:r>
     </w:p>
     <w:p>
@@ -120,7 +112,7 @@
           <v:shape id="_x0000_i1025" type="#_x0000_t75" style="width:467.5pt;height:327.55pt" o:ole="">
             <v:imagedata r:id="rId4" o:title=""/>
           </v:shape>
-          <o:OLEObject Type="Embed" ProgID="Visio.Drawing.15" ShapeID="_x0000_i1025" DrawAspect="Content" ObjectID="_1525773177" r:id="rId5"/>
+          <o:OLEObject Type="Embed" ProgID="Visio.Drawing.15" ShapeID="_x0000_i1025" DrawAspect="Content" ObjectID="_1525830641" r:id="rId5"/>
         </w:object>
       </w:r>
     </w:p>
@@ -268,15 +260,16 @@
           <w:lang w:val="en-CA"/>
         </w:rPr>
       </w:pPr>
+      <w:bookmarkStart w:id="0" w:name="_GoBack"/>
       <w:r>
         <w:rPr>
           <w:noProof/>
         </w:rPr>
         <w:drawing>
-          <wp:inline distT="0" distB="0" distL="0" distR="0" wp14:anchorId="3D49185F" wp14:editId="02C413E1">
+          <wp:inline distT="0" distB="0" distL="0" distR="0" wp14:anchorId="48A86382" wp14:editId="6F288557">
             <wp:extent cx="5943600" cy="2720975"/>
             <wp:effectExtent l="0" t="0" r="0" b="0"/>
-            <wp:docPr id="4" name="Picture 4"/>
+            <wp:docPr id="1" name="Picture 1"/>
             <wp:cNvGraphicFramePr>
               <a:graphicFrameLocks xmlns:a="http://schemas.openxmlformats.org/drawingml/2006/main" noChangeAspect="1"/>
             </wp:cNvGraphicFramePr>
@@ -284,7 +277,7 @@
               <a:graphicData uri="http://schemas.openxmlformats.org/drawingml/2006/picture">
                 <pic:pic xmlns:pic="http://schemas.openxmlformats.org/drawingml/2006/picture">
                   <pic:nvPicPr>
-                    <pic:cNvPr id="4" name="Data Model1__ERDDiagram1_2.jpg"/>
+                    <pic:cNvPr id="1" name="ERDDiagram.jpg"/>
                     <pic:cNvPicPr/>
                   </pic:nvPicPr>
                   <pic:blipFill>
@@ -314,6 +307,7 @@
           </wp:inline>
         </w:drawing>
       </w:r>
+      <w:bookmarkEnd w:id="0"/>
     </w:p>
     <w:sectPr>
       <w:pgSz w:w="12240" w:h="15840"/>

</xml_diff>

<commit_message>
Update DesignDocument after meeting with Dalibor
I updated Design Document after our meeting with Dalibor.
</commit_message>
<xml_diff>
--- a/doc/DesignDocuments.docx
+++ b/doc/DesignDocuments.docx
@@ -6,7 +6,6 @@
       <w:pPr>
         <w:pStyle w:val="Heading1"/>
         <w:rPr>
-          <w:rFonts w:hint="eastAsia"/>
           <w:lang w:val="en-CA"/>
         </w:rPr>
       </w:pPr>
@@ -87,18 +86,18 @@
           <w:lang w:val="en-CA"/>
         </w:rPr>
         <w:drawing>
-          <wp:anchor distT="0" distB="0" distL="114300" distR="114300" simplePos="0" relativeHeight="251660288" behindDoc="1" locked="0" layoutInCell="1" allowOverlap="1" wp14:anchorId="4016B2CF" wp14:editId="292A9170">
+          <wp:anchor distT="0" distB="0" distL="114300" distR="114300" simplePos="0" relativeHeight="251663360" behindDoc="1" locked="0" layoutInCell="1" allowOverlap="1" wp14:anchorId="6B44857A" wp14:editId="23D3E2F9">
             <wp:simplePos x="0" y="0"/>
             <wp:positionH relativeFrom="margin">
-              <wp:posOffset>0</wp:posOffset>
+              <wp:align>left</wp:align>
             </wp:positionH>
             <wp:positionV relativeFrom="paragraph">
-              <wp:posOffset>247015</wp:posOffset>
+              <wp:posOffset>151764</wp:posOffset>
             </wp:positionV>
-            <wp:extent cx="5784447" cy="7156450"/>
+            <wp:extent cx="5869809" cy="7077075"/>
             <wp:effectExtent l="0" t="0" r="0" b="0"/>
             <wp:wrapNone/>
-            <wp:docPr id="5" name="Picture 5"/>
+            <wp:docPr id="1" name="Picture 1"/>
             <wp:cNvGraphicFramePr>
               <a:graphicFrameLocks xmlns:a="http://schemas.openxmlformats.org/drawingml/2006/main" noChangeAspect="1"/>
             </wp:cNvGraphicFramePr>
@@ -106,7 +105,7 @@
               <a:graphicData uri="http://schemas.openxmlformats.org/drawingml/2006/picture">
                 <pic:pic xmlns:pic="http://schemas.openxmlformats.org/drawingml/2006/picture">
                   <pic:nvPicPr>
-                    <pic:cNvPr id="5" name="Class_Diagram_without_Item.png"/>
+                    <pic:cNvPr id="1" name="Class Diagram.png"/>
                     <pic:cNvPicPr/>
                   </pic:nvPicPr>
                   <pic:blipFill rotWithShape="1">
@@ -117,145 +116,13 @@
                         </a:ext>
                       </a:extLst>
                     </a:blip>
-                    <a:srcRect r="3583"/>
+                    <a:srcRect r="3918" b="3819"/>
                     <a:stretch/>
                   </pic:blipFill>
                   <pic:spPr bwMode="auto">
                     <a:xfrm>
                       <a:off x="0" y="0"/>
-                      <a:ext cx="5784447" cy="7156450"/>
-                    </a:xfrm>
-                    <a:prstGeom prst="rect">
-                      <a:avLst/>
-                    </a:prstGeom>
-                    <a:ln>
-                      <a:noFill/>
-                    </a:ln>
-                    <a:extLst>
-                      <a:ext uri="{53640926-AAD7-44D8-BBD7-CCE9431645EC}">
-                        <a14:shadowObscured xmlns:a14="http://schemas.microsoft.com/office/drawing/2010/main"/>
-                      </a:ext>
-                    </a:extLst>
-                  </pic:spPr>
-                </pic:pic>
-              </a:graphicData>
-            </a:graphic>
-          </wp:anchor>
-        </w:drawing>
-      </w:r>
-    </w:p>
-    <w:p>
-      <w:pPr>
-        <w:pStyle w:val="Heading1"/>
-        <w:rPr>
-          <w:lang w:val="en-CA"/>
-        </w:rPr>
-      </w:pPr>
-    </w:p>
-    <w:p>
-      <w:pPr>
-        <w:pStyle w:val="Heading1"/>
-        <w:rPr>
-          <w:lang w:val="en-CA"/>
-        </w:rPr>
-      </w:pPr>
-    </w:p>
-    <w:p>
-      <w:pPr>
-        <w:rPr>
-          <w:rFonts w:asciiTheme="majorHAnsi" w:eastAsiaTheme="majorEastAsia" w:hAnsiTheme="majorHAnsi" w:cstheme="majorBidi"/>
-          <w:color w:val="2E74B5" w:themeColor="accent1" w:themeShade="BF"/>
-          <w:sz w:val="32"/>
-          <w:szCs w:val="32"/>
-          <w:lang w:val="en-CA"/>
-        </w:rPr>
-      </w:pPr>
-      <w:r>
-        <w:rPr>
-          <w:lang w:val="en-CA"/>
-        </w:rPr>
-        <w:br w:type="page"/>
-      </w:r>
-    </w:p>
-    <w:p>
-      <w:pPr>
-        <w:pStyle w:val="Heading1"/>
-        <w:rPr>
-          <w:lang w:val="en-CA"/>
-        </w:rPr>
-      </w:pPr>
-      <w:bookmarkStart w:id="0" w:name="_GoBack"/>
-      <w:bookmarkEnd w:id="0"/>
-      <w:r>
-        <w:rPr>
-          <w:lang w:val="en-CA"/>
-        </w:rPr>
-        <w:lastRenderedPageBreak/>
-        <w:t>Deployment Diagram</w:t>
-      </w:r>
-    </w:p>
-    <w:p>
-      <w:pPr>
-        <w:rPr>
-          <w:lang w:val="en-CA"/>
-        </w:rPr>
-      </w:pPr>
-      <w:r>
-        <w:rPr>
-          <w:lang w:val="en-CA"/>
-        </w:rPr>
-        <w:t xml:space="preserve"> </w:t>
-      </w:r>
-    </w:p>
-    <w:p>
-      <w:pPr>
-        <w:rPr>
-          <w:lang w:val="en-CA"/>
-        </w:rPr>
-      </w:pPr>
-      <w:r>
-        <w:rPr>
-          <w:noProof/>
-          <w:lang w:val="en-CA"/>
-        </w:rPr>
-        <w:drawing>
-          <wp:anchor distT="0" distB="0" distL="114300" distR="114300" simplePos="0" relativeHeight="251659264" behindDoc="1" locked="0" layoutInCell="1" allowOverlap="1" wp14:anchorId="079FCAFB" wp14:editId="37BAAEB0">
-            <wp:simplePos x="0" y="0"/>
-            <wp:positionH relativeFrom="margin">
-              <wp:align>left</wp:align>
-            </wp:positionH>
-            <wp:positionV relativeFrom="paragraph">
-              <wp:posOffset>156210</wp:posOffset>
-            </wp:positionV>
-            <wp:extent cx="5911108" cy="5448300"/>
-            <wp:effectExtent l="0" t="0" r="0" b="0"/>
-            <wp:wrapNone/>
-            <wp:docPr id="7" name="Picture 7"/>
-            <wp:cNvGraphicFramePr>
-              <a:graphicFrameLocks xmlns:a="http://schemas.openxmlformats.org/drawingml/2006/main" noChangeAspect="1"/>
-            </wp:cNvGraphicFramePr>
-            <a:graphic xmlns:a="http://schemas.openxmlformats.org/drawingml/2006/main">
-              <a:graphicData uri="http://schemas.openxmlformats.org/drawingml/2006/picture">
-                <pic:pic xmlns:pic="http://schemas.openxmlformats.org/drawingml/2006/picture">
-                  <pic:nvPicPr>
-                    <pic:cNvPr id="7" name="DeploymentDiagram.png"/>
-                    <pic:cNvPicPr/>
-                  </pic:nvPicPr>
-                  <pic:blipFill rotWithShape="1">
-                    <a:blip r:embed="rId5">
-                      <a:extLst>
-                        <a:ext uri="{28A0092B-C50C-407E-A947-70E740481C1C}">
-                          <a14:useLocalDpi xmlns:a14="http://schemas.microsoft.com/office/drawing/2010/main" val="0"/>
-                        </a:ext>
-                      </a:extLst>
-                    </a:blip>
-                    <a:srcRect r="3525"/>
-                    <a:stretch/>
-                  </pic:blipFill>
-                  <pic:spPr bwMode="auto">
-                    <a:xfrm>
-                      <a:off x="0" y="0"/>
-                      <a:ext cx="5911108" cy="5448300"/>
+                      <a:ext cx="5869809" cy="7077075"/>
                     </a:xfrm>
                     <a:prstGeom prst="rect">
                       <a:avLst/>
@@ -281,6 +148,33 @@
           </wp:anchor>
         </w:drawing>
       </w:r>
+    </w:p>
+    <w:p>
+      <w:pPr>
+        <w:pStyle w:val="Heading1"/>
+        <w:rPr>
+          <w:lang w:val="en-CA"/>
+        </w:rPr>
+      </w:pPr>
+    </w:p>
+    <w:p>
+      <w:pPr>
+        <w:pStyle w:val="Heading1"/>
+        <w:rPr>
+          <w:lang w:val="en-CA"/>
+        </w:rPr>
+      </w:pPr>
+    </w:p>
+    <w:p>
+      <w:pPr>
+        <w:rPr>
+          <w:rFonts w:asciiTheme="majorHAnsi" w:eastAsiaTheme="majorEastAsia" w:hAnsiTheme="majorHAnsi" w:cstheme="majorBidi"/>
+          <w:color w:val="2E74B5" w:themeColor="accent1" w:themeShade="BF"/>
+          <w:sz w:val="32"/>
+          <w:szCs w:val="32"/>
+          <w:lang w:val="en-CA"/>
+        </w:rPr>
+      </w:pPr>
       <w:r>
         <w:rPr>
           <w:lang w:val="en-CA"/>
@@ -300,46 +194,30 @@
           <w:lang w:val="en-CA"/>
         </w:rPr>
         <w:lastRenderedPageBreak/>
-        <w:t xml:space="preserve">Entity </w:t>
+        <w:t>Entity Relationship Diagram</w:t>
       </w:r>
+    </w:p>
+    <w:p/>
+    <w:p>
+      <w:pPr>
+        <w:rPr>
+          <w:rFonts w:asciiTheme="majorHAnsi" w:eastAsiaTheme="majorEastAsia" w:hAnsiTheme="majorHAnsi" w:cstheme="majorBidi"/>
+          <w:color w:val="2E74B5" w:themeColor="accent1" w:themeShade="BF"/>
+          <w:sz w:val="32"/>
+          <w:szCs w:val="32"/>
+          <w:lang w:val="en-CA"/>
+        </w:rPr>
+      </w:pPr>
       <w:r>
         <w:rPr>
-          <w:lang w:val="en-CA"/>
-        </w:rPr>
-        <w:t xml:space="preserve">Relationship </w:t>
-      </w:r>
-      <w:r>
-        <w:rPr>
-          <w:lang w:val="en-CA"/>
-        </w:rPr>
-        <w:t>Diagram</w:t>
-      </w:r>
-    </w:p>
-    <w:p/>
-    <w:p>
-      <w:pPr>
-        <w:rPr>
-          <w:lang w:val="en-CA"/>
-        </w:rPr>
-      </w:pPr>
-      <w:r>
-        <w:rPr>
           <w:noProof/>
           <w:lang w:val="en-CA"/>
         </w:rPr>
         <w:drawing>
-          <wp:anchor distT="0" distB="0" distL="114300" distR="114300" simplePos="0" relativeHeight="251662336" behindDoc="1" locked="0" layoutInCell="1" allowOverlap="1" wp14:anchorId="701E47E6" wp14:editId="54B9406F">
-            <wp:simplePos x="0" y="0"/>
-            <wp:positionH relativeFrom="margin">
-              <wp:posOffset>0</wp:posOffset>
-            </wp:positionH>
-            <wp:positionV relativeFrom="paragraph">
-              <wp:posOffset>-635</wp:posOffset>
-            </wp:positionV>
-            <wp:extent cx="6029541" cy="3670300"/>
-            <wp:effectExtent l="0" t="0" r="9525" b="0"/>
-            <wp:wrapNone/>
-            <wp:docPr id="8" name="Picture 8"/>
+          <wp:inline distT="0" distB="0" distL="0" distR="0" wp14:anchorId="570AE1A9" wp14:editId="01022CB5">
+            <wp:extent cx="5943600" cy="3744449"/>
+            <wp:effectExtent l="0" t="0" r="0" b="0"/>
+            <wp:docPr id="3" name="Picture 3"/>
             <wp:cNvGraphicFramePr>
               <a:graphicFrameLocks xmlns:a="http://schemas.openxmlformats.org/drawingml/2006/main" noChangeAspect="1"/>
             </wp:cNvGraphicFramePr>
@@ -347,24 +225,24 @@
               <a:graphicData uri="http://schemas.openxmlformats.org/drawingml/2006/picture">
                 <pic:pic xmlns:pic="http://schemas.openxmlformats.org/drawingml/2006/picture">
                   <pic:nvPicPr>
-                    <pic:cNvPr id="6" name="ERDDiagram.png"/>
+                    <pic:cNvPr id="2" name="ERDDiagram.png"/>
                     <pic:cNvPicPr/>
                   </pic:nvPicPr>
                   <pic:blipFill rotWithShape="1">
-                    <a:blip r:embed="rId6">
+                    <a:blip r:embed="rId5">
                       <a:extLst>
                         <a:ext uri="{28A0092B-C50C-407E-A947-70E740481C1C}">
                           <a14:useLocalDpi xmlns:a14="http://schemas.microsoft.com/office/drawing/2010/main" val="0"/>
                         </a:ext>
                       </a:extLst>
                     </a:blip>
-                    <a:srcRect r="3205"/>
+                    <a:srcRect r="3365"/>
                     <a:stretch/>
                   </pic:blipFill>
                   <pic:spPr bwMode="auto">
                     <a:xfrm>
                       <a:off x="0" y="0"/>
-                      <a:ext cx="6029541" cy="3670300"/>
+                      <a:ext cx="5943600" cy="3744449"/>
                     </a:xfrm>
                     <a:prstGeom prst="rect">
                       <a:avLst/>
@@ -381,15 +259,106 @@
                 </pic:pic>
               </a:graphicData>
             </a:graphic>
-            <wp14:sizeRelH relativeFrom="margin">
-              <wp14:pctWidth>0</wp14:pctWidth>
-            </wp14:sizeRelH>
-            <wp14:sizeRelV relativeFrom="margin">
-              <wp14:pctHeight>0</wp14:pctHeight>
-            </wp14:sizeRelV>
-          </wp:anchor>
+          </wp:inline>
         </w:drawing>
       </w:r>
+      <w:r>
+        <w:rPr>
+          <w:lang w:val="en-CA"/>
+        </w:rPr>
+        <w:br w:type="page"/>
+      </w:r>
+    </w:p>
+    <w:p>
+      <w:pPr>
+        <w:pStyle w:val="Heading1"/>
+        <w:rPr>
+          <w:lang w:val="en-CA"/>
+        </w:rPr>
+      </w:pPr>
+      <w:r>
+        <w:rPr>
+          <w:lang w:val="en-CA"/>
+        </w:rPr>
+        <w:lastRenderedPageBreak/>
+        <w:t>Deployment Diagram</w:t>
+      </w:r>
+    </w:p>
+    <w:p>
+      <w:pPr>
+        <w:rPr>
+          <w:lang w:val="en-CA"/>
+        </w:rPr>
+      </w:pPr>
+      <w:r>
+        <w:rPr>
+          <w:lang w:val="en-CA"/>
+        </w:rPr>
+        <w:t xml:space="preserve"> </w:t>
+      </w:r>
+    </w:p>
+    <w:p>
+      <w:pPr>
+        <w:rPr>
+          <w:lang w:val="en-CA"/>
+        </w:rPr>
+      </w:pPr>
+      <w:r>
+        <w:rPr>
+          <w:noProof/>
+          <w:lang w:val="en-CA"/>
+        </w:rPr>
+        <w:drawing>
+          <wp:inline distT="0" distB="0" distL="0" distR="0" wp14:anchorId="7158A95A" wp14:editId="6B22AF92">
+            <wp:extent cx="5955780" cy="6210300"/>
+            <wp:effectExtent l="0" t="0" r="0" b="0"/>
+            <wp:docPr id="4" name="Picture 4"/>
+            <wp:cNvGraphicFramePr>
+              <a:graphicFrameLocks xmlns:a="http://schemas.openxmlformats.org/drawingml/2006/main" noChangeAspect="1"/>
+            </wp:cNvGraphicFramePr>
+            <a:graphic xmlns:a="http://schemas.openxmlformats.org/drawingml/2006/main">
+              <a:graphicData uri="http://schemas.openxmlformats.org/drawingml/2006/picture">
+                <pic:pic xmlns:pic="http://schemas.openxmlformats.org/drawingml/2006/picture">
+                  <pic:nvPicPr>
+                    <pic:cNvPr id="4" name="Deployment Diagram.png"/>
+                    <pic:cNvPicPr/>
+                  </pic:nvPicPr>
+                  <pic:blipFill rotWithShape="1">
+                    <a:blip r:embed="rId6">
+                      <a:extLst>
+                        <a:ext uri="{28A0092B-C50C-407E-A947-70E740481C1C}">
+                          <a14:useLocalDpi xmlns:a14="http://schemas.microsoft.com/office/drawing/2010/main" val="0"/>
+                        </a:ext>
+                      </a:extLst>
+                    </a:blip>
+                    <a:srcRect r="4099"/>
+                    <a:stretch/>
+                  </pic:blipFill>
+                  <pic:spPr bwMode="auto">
+                    <a:xfrm>
+                      <a:off x="0" y="0"/>
+                      <a:ext cx="5961825" cy="6216603"/>
+                    </a:xfrm>
+                    <a:prstGeom prst="rect">
+                      <a:avLst/>
+                    </a:prstGeom>
+                    <a:ln>
+                      <a:noFill/>
+                    </a:ln>
+                    <a:extLst>
+                      <a:ext uri="{53640926-AAD7-44D8-BBD7-CCE9431645EC}">
+                        <a14:shadowObscured xmlns:a14="http://schemas.microsoft.com/office/drawing/2010/main"/>
+                      </a:ext>
+                    </a:extLst>
+                  </pic:spPr>
+                </pic:pic>
+              </a:graphicData>
+            </a:graphic>
+          </wp:inline>
+        </w:drawing>
+      </w:r>
+      <w:bookmarkStart w:id="0" w:name="_GoBack"/>
+      <w:bookmarkEnd w:id="0"/>
     </w:p>
     <w:sectPr>
       <w:pgSz w:w="12240" w:h="15840"/>

</xml_diff>